<commit_message>
Añadido capitulo tres sobre gestión de ramas
</commit_message>
<xml_diff>
--- a/Trabajo para Git.docx
+++ b/Trabajo para Git.docx
@@ -4,8 +4,25 @@
   <w:body>
     <w:p>
       <w:r>
-        <w:t>Trabajo para Git</w:t>
+        <w:t xml:space="preserve">Trabajo para </w:t>
       </w:r>
+      <w:proofErr w:type="spellStart"/>
+      <w:r>
+        <w:t>Git</w:t>
+      </w:r>
+      <w:proofErr w:type="spellEnd"/>
+    </w:p>
+    <w:p>
+      <w:proofErr w:type="spellStart"/>
+      <w:r>
+        <w:t>Agrregar</w:t>
+      </w:r>
+      <w:proofErr w:type="spellEnd"/>
+      <w:r>
+        <w:t xml:space="preserve"> esto</w:t>
+      </w:r>
+    </w:p>
+    <w:p>
       <w:bookmarkStart w:id="0" w:name="_GoBack"/>
       <w:bookmarkEnd w:id="0"/>
     </w:p>

</xml_diff>

<commit_message>
para ver segunda parte
</commit_message>
<xml_diff>
--- a/Trabajo para Git.docx
+++ b/Trabajo para Git.docx
@@ -23,9 +23,18 @@
       </w:r>
     </w:p>
     <w:p>
+      <w:proofErr w:type="spellStart"/>
       <w:r>
         <w:t>Siiiii</w:t>
       </w:r>
+      <w:proofErr w:type="spellEnd"/>
+    </w:p>
+    <w:p>
+      <w:r>
+        <w:t>Así es</w:t>
+      </w:r>
+    </w:p>
+    <w:p>
       <w:bookmarkStart w:id="0" w:name="_GoBack"/>
       <w:bookmarkEnd w:id="0"/>
     </w:p>

</xml_diff>